<commit_message>
Atualização dos casos de uso e commit parcial da especificação de caso de uso de inserir cadastro de aluno.
</commit_message>
<xml_diff>
--- a/documentacao/PlanodeProjeto/Requisitos_SIGAR.docx
+++ b/documentacao/PlanodeProjeto/Requisitos_SIGAR.docx
@@ -5,7 +5,7 @@
     <w:p/>
     <w:p>
       <w:pPr>
-        <w:pStyle w:val="Ttulo1"/>
+        <w:pStyle w:val="Heading1"/>
         <w:jc w:val="center"/>
         <w:rPr>
           <w:color w:val="auto"/>
@@ -15,7 +15,7 @@
     </w:p>
     <w:p>
       <w:pPr>
-        <w:pStyle w:val="Ttulo1"/>
+        <w:pStyle w:val="Heading1"/>
         <w:jc w:val="center"/>
         <w:rPr>
           <w:color w:val="auto"/>
@@ -25,7 +25,7 @@
     </w:p>
     <w:p>
       <w:pPr>
-        <w:pStyle w:val="Ttulo1"/>
+        <w:pStyle w:val="Heading1"/>
         <w:jc w:val="center"/>
         <w:rPr>
           <w:color w:val="auto"/>
@@ -35,7 +35,7 @@
     </w:p>
     <w:p>
       <w:pPr>
-        <w:pStyle w:val="Ttulo1"/>
+        <w:pStyle w:val="Heading1"/>
         <w:jc w:val="center"/>
         <w:rPr>
           <w:color w:val="auto"/>
@@ -45,7 +45,7 @@
     </w:p>
     <w:p>
       <w:pPr>
-        <w:pStyle w:val="Ttulo1"/>
+        <w:pStyle w:val="Heading1"/>
         <w:jc w:val="center"/>
         <w:rPr>
           <w:color w:val="auto"/>
@@ -55,7 +55,7 @@
     </w:p>
     <w:p>
       <w:pPr>
-        <w:pStyle w:val="Ttulo1"/>
+        <w:pStyle w:val="Heading1"/>
         <w:jc w:val="center"/>
         <w:rPr>
           <w:color w:val="auto"/>
@@ -65,7 +65,7 @@
     </w:p>
     <w:p>
       <w:pPr>
-        <w:pStyle w:val="Ttulo1"/>
+        <w:pStyle w:val="Heading1"/>
         <w:jc w:val="center"/>
         <w:rPr>
           <w:color w:val="auto"/>
@@ -75,7 +75,7 @@
     </w:p>
     <w:p>
       <w:pPr>
-        <w:pStyle w:val="Ttulo1"/>
+        <w:pStyle w:val="Heading1"/>
         <w:jc w:val="center"/>
         <w:rPr>
           <w:color w:val="auto"/>
@@ -85,7 +85,7 @@
     </w:p>
     <w:p>
       <w:pPr>
-        <w:pStyle w:val="Ttulo1"/>
+        <w:pStyle w:val="Heading1"/>
         <w:jc w:val="center"/>
         <w:rPr>
           <w:color w:val="auto"/>
@@ -95,7 +95,7 @@
     </w:p>
     <w:p>
       <w:pPr>
-        <w:pStyle w:val="Ttulo1"/>
+        <w:pStyle w:val="Heading1"/>
         <w:jc w:val="center"/>
         <w:rPr>
           <w:color w:val="auto"/>
@@ -105,7 +105,7 @@
     </w:p>
     <w:p>
       <w:pPr>
-        <w:pStyle w:val="Ttulo1"/>
+        <w:pStyle w:val="Heading1"/>
         <w:jc w:val="center"/>
         <w:rPr>
           <w:color w:val="auto"/>
@@ -115,7 +115,7 @@
     </w:p>
     <w:p>
       <w:pPr>
-        <w:pStyle w:val="Ttulo1"/>
+        <w:pStyle w:val="Heading1"/>
         <w:jc w:val="center"/>
         <w:rPr>
           <w:color w:val="auto"/>
@@ -142,7 +142,7 @@
     <w:p/>
     <w:p>
       <w:pPr>
-        <w:pStyle w:val="Ttulo3"/>
+        <w:pStyle w:val="Heading3"/>
         <w:rPr>
           <w:color w:val="auto"/>
         </w:rPr>
@@ -158,7 +158,7 @@
     </w:p>
     <w:p>
       <w:pPr>
-        <w:pStyle w:val="Ttulo1"/>
+        <w:pStyle w:val="Heading1"/>
         <w:numPr>
           <w:ilvl w:val="0"/>
           <w:numId w:val="1"/>
@@ -206,15 +206,7 @@
         <w:jc w:val="both"/>
       </w:pPr>
       <w:r>
-        <w:t xml:space="preserve">RF2 - O sistema deve disponibilizar o registro dos status da aula requerida pelo aluno. [RN </w:t>
-      </w:r>
-      <w:proofErr w:type="gramStart"/>
-      <w:r>
-        <w:t>1</w:t>
-      </w:r>
-      <w:proofErr w:type="gramEnd"/>
-      <w:r>
-        <w:t xml:space="preserve">] </w:t>
+        <w:t xml:space="preserve">RF2 - O sistema deve disponibilizar o registro dos status da aula requerida pelo aluno. [RN 1] </w:t>
       </w:r>
     </w:p>
     <w:p>
@@ -311,15 +303,7 @@
         <w:jc w:val="both"/>
       </w:pPr>
       <w:r>
-        <w:t>RF7 - O sistema deve permitir ao professor ter acesso a sua agenda do mês e informações de pagamento. [RN9</w:t>
-      </w:r>
-      <w:proofErr w:type="gramStart"/>
-      <w:r>
-        <w:t>][</w:t>
-      </w:r>
-      <w:proofErr w:type="gramEnd"/>
-      <w:r>
-        <w:t>RN10]</w:t>
+        <w:t>RF7 - O sistema deve permitir ao professor ter acesso a sua agenda do mês e informações de pagamento. [RN9][RN10]</w:t>
       </w:r>
     </w:p>
     <w:p>
@@ -353,15 +337,7 @@
         <w:jc w:val="both"/>
       </w:pPr>
       <w:r>
-        <w:t>RF9 - O sistema deve permitir ao aluno marcar as aulas, respeitando a disponibilidade dos professores cadastrados. [RN2</w:t>
-      </w:r>
-      <w:proofErr w:type="gramStart"/>
-      <w:r>
-        <w:t>][</w:t>
-      </w:r>
-      <w:proofErr w:type="gramEnd"/>
-      <w:r>
-        <w:t>RN3]</w:t>
+        <w:t>RF9 - O sistema deve permitir ao aluno marcar as aulas, respeitando a disponibilidade dos professores cadastrados. [RN2][RN3]</w:t>
       </w:r>
     </w:p>
     <w:p>
@@ -378,25 +354,15 @@
         <w:t>uma agenda de aula marcada</w:t>
       </w:r>
       <w:r>
-        <w:t>. [RN11</w:t>
-      </w:r>
-      <w:proofErr w:type="gramStart"/>
-      <w:r>
-        <w:t>]</w:t>
-      </w:r>
-      <w:proofErr w:type="gramEnd"/>
+        <w:t>. [RN11]</w:t>
+      </w:r>
       <w:r>
         <w:br/>
       </w:r>
       <w:r>
         <w:br/>
-        <w:t>RF11 - O sistema deve disponibilizar o valor a ser pago em cada mês com aulas, assim como disponibilizar formas de pagamento e seu vencimento. [RN12</w:t>
-      </w:r>
-      <w:proofErr w:type="gramStart"/>
-      <w:r>
-        <w:t>]</w:t>
-      </w:r>
-      <w:proofErr w:type="gramEnd"/>
+        <w:t>RF11 - O sistema deve disponibilizar o valor a ser pago em cada mês com aulas, assim como disponibilizar formas de pagamento e seu vencimento. [RN12]</w:t>
+      </w:r>
       <w:r>
         <w:br/>
       </w:r>
@@ -517,15 +483,7 @@
         <w:jc w:val="both"/>
       </w:pPr>
       <w:r>
-        <w:t>RF18 - O sistema deve permitir</w:t>
-      </w:r>
-      <w:proofErr w:type="gramStart"/>
-      <w:r>
-        <w:t xml:space="preserve">  </w:t>
-      </w:r>
-      <w:proofErr w:type="gramEnd"/>
-      <w:r>
-        <w:t>que a secretária visualize a disponibilidade de todos os professores.</w:t>
+        <w:t>RF18 - O sistema deve permitir  que a secretária visualize a disponibilidade de todos os professores.</w:t>
       </w:r>
     </w:p>
     <w:p>
@@ -548,7 +506,7 @@
     </w:p>
     <w:p>
       <w:pPr>
-        <w:pStyle w:val="Ttulo1"/>
+        <w:pStyle w:val="Heading1"/>
         <w:numPr>
           <w:ilvl w:val="0"/>
           <w:numId w:val="1"/>
@@ -574,26 +532,18 @@
     <w:p/>
     <w:p>
       <w:pPr>
-        <w:pStyle w:val="SemEspaamento"/>
-        <w:spacing w:line="360" w:lineRule="auto"/>
-        <w:ind w:left="708"/>
-        <w:jc w:val="both"/>
-      </w:pPr>
-      <w:r>
-        <w:t xml:space="preserve">[RN </w:t>
-      </w:r>
-      <w:proofErr w:type="gramStart"/>
-      <w:r>
-        <w:t>1</w:t>
-      </w:r>
-      <w:proofErr w:type="gramEnd"/>
-      <w:r>
-        <w:t>] -- Os status são: pendente, atribuída , aceita, não-ministrada, ministrada, cancelada pelo aluno, cancelada pelo professor, à cobrar, não-cobrar, urgente.</w:t>
-      </w:r>
-    </w:p>
-    <w:p>
-      <w:pPr>
-        <w:pStyle w:val="SemEspaamento"/>
+        <w:pStyle w:val="NoSpacing"/>
+        <w:spacing w:line="360" w:lineRule="auto"/>
+        <w:ind w:left="708"/>
+        <w:jc w:val="both"/>
+      </w:pPr>
+      <w:r>
+        <w:t>[RN 1] -- Os status são: pendente, atribuída , aceita, não-ministrada, ministrada, cancelada pelo aluno, cancelada pelo professor, à cobrar, não-cobrar, urgente.</w:t>
+      </w:r>
+    </w:p>
+    <w:p>
+      <w:pPr>
+        <w:pStyle w:val="NoSpacing"/>
         <w:spacing w:line="360" w:lineRule="auto"/>
         <w:ind w:left="708"/>
         <w:jc w:val="both"/>
@@ -605,7 +555,7 @@
     </w:p>
     <w:p>
       <w:pPr>
-        <w:pStyle w:val="SemEspaamento"/>
+        <w:pStyle w:val="NoSpacing"/>
         <w:spacing w:line="360" w:lineRule="auto"/>
         <w:ind w:left="708"/>
         <w:jc w:val="both"/>
@@ -635,67 +585,43 @@
     </w:p>
     <w:p>
       <w:pPr>
-        <w:pStyle w:val="SemEspaamento"/>
+        <w:pStyle w:val="NoSpacing"/>
         <w:spacing w:line="360" w:lineRule="auto"/>
         <w:ind w:left="708"/>
         <w:jc w:val="both"/>
       </w:pPr>
       <w:r>
         <w:br/>
-        <w:t xml:space="preserve">[RN </w:t>
-      </w:r>
-      <w:proofErr w:type="gramStart"/>
-      <w:r>
-        <w:t>4</w:t>
-      </w:r>
-      <w:proofErr w:type="gramEnd"/>
-      <w:r>
-        <w:t>] - A confirmação de aula, por parte do professor, deve ocorrer com no máximo 48 horas de antecedência, quando está lhe for atribuída.</w:t>
-      </w:r>
-    </w:p>
-    <w:p>
-      <w:pPr>
-        <w:pStyle w:val="SemEspaamento"/>
+        <w:t>[RN 4] - A confirmação de aula, por parte do professor, deve ocorrer com no máximo 48 horas de antecedência, quando está lhe for atribuída.</w:t>
+      </w:r>
+    </w:p>
+    <w:p>
+      <w:pPr>
+        <w:pStyle w:val="NoSpacing"/>
         <w:spacing w:line="360" w:lineRule="auto"/>
         <w:ind w:left="708"/>
         <w:jc w:val="both"/>
       </w:pPr>
       <w:r>
         <w:br/>
-        <w:t xml:space="preserve">[RN </w:t>
-      </w:r>
-      <w:proofErr w:type="gramStart"/>
-      <w:r>
-        <w:t>5</w:t>
-      </w:r>
-      <w:proofErr w:type="gramEnd"/>
-      <w:r>
-        <w:t xml:space="preserve">] - O cancelamento de aula, por parte do professor, só pode acontecer, no máximo, 48 hora antes da aula. </w:t>
-      </w:r>
-    </w:p>
-    <w:p>
-      <w:pPr>
-        <w:pStyle w:val="SemEspaamento"/>
+        <w:t xml:space="preserve">[RN 5] - O cancelamento de aula, por parte do professor, só pode acontecer, no máximo, 48 hora antes da aula. </w:t>
+      </w:r>
+    </w:p>
+    <w:p>
+      <w:pPr>
+        <w:pStyle w:val="NoSpacing"/>
         <w:spacing w:line="360" w:lineRule="auto"/>
         <w:ind w:left="708"/>
         <w:jc w:val="both"/>
       </w:pPr>
       <w:r>
         <w:br/>
-        <w:t xml:space="preserve">[RN </w:t>
-      </w:r>
-      <w:proofErr w:type="gramStart"/>
-      <w:r>
-        <w:t>6</w:t>
-      </w:r>
-      <w:proofErr w:type="gramEnd"/>
-      <w:r>
-        <w:t>] - Quando o professor recusa uma aula o status passa de atribuída para pendente ou não-cobrar.</w:t>
-      </w:r>
-    </w:p>
-    <w:p>
-      <w:pPr>
-        <w:pStyle w:val="SemEspaamento"/>
+        <w:t>[RN 6] - Quando o professor recusa uma aula o status passa de atribuída para pendente ou não-cobrar.</w:t>
+      </w:r>
+    </w:p>
+    <w:p>
+      <w:pPr>
+        <w:pStyle w:val="NoSpacing"/>
         <w:spacing w:line="360" w:lineRule="auto"/>
         <w:ind w:left="708"/>
         <w:jc w:val="both"/>
@@ -709,19 +635,12 @@
       </w:r>
       <w:r>
         <w:br/>
-      </w:r>
-      <w:proofErr w:type="gramStart"/>
-      <w:r>
-        <w:t>[</w:t>
-      </w:r>
-      <w:proofErr w:type="gramEnd"/>
-      <w:r>
-        <w:t>RN8] - As informações de aula que o professor tem acesso são: conteúdo, horário de início e possível duração.</w:t>
-      </w:r>
-    </w:p>
-    <w:p>
-      <w:pPr>
-        <w:pStyle w:val="SemEspaamento"/>
+        <w:t>[RN8] - As informações de aula que o professor tem acesso são: conteúdo, horário de início e possível duração.</w:t>
+      </w:r>
+    </w:p>
+    <w:p>
+      <w:pPr>
+        <w:pStyle w:val="NoSpacing"/>
         <w:spacing w:line="360" w:lineRule="auto"/>
         <w:ind w:left="708"/>
         <w:jc w:val="both"/>
@@ -729,55 +648,31 @@
       <w:r>
         <w:lastRenderedPageBreak/>
         <w:br/>
-        <w:t xml:space="preserve">[RN9] - As informações de agenda do professor são: horário de </w:t>
-      </w:r>
-      <w:proofErr w:type="spellStart"/>
-      <w:r>
-        <w:t>ínicio</w:t>
-      </w:r>
-      <w:proofErr w:type="spellEnd"/>
-      <w:r>
-        <w:t>, duração e aluno, e um total de quantidade de aulas ministradas.</w:t>
-      </w:r>
-    </w:p>
-    <w:p>
-      <w:pPr>
-        <w:pStyle w:val="SemEspaamento"/>
+        <w:t>[RN9] - As informações de agenda do professor são: horário de ínicio, duração e aluno, e um total de quantidade de aulas ministradas.</w:t>
+      </w:r>
+    </w:p>
+    <w:p>
+      <w:pPr>
+        <w:pStyle w:val="NoSpacing"/>
         <w:spacing w:line="360" w:lineRule="auto"/>
         <w:ind w:left="708"/>
         <w:jc w:val="both"/>
       </w:pPr>
       <w:r>
         <w:br/>
-        <w:t xml:space="preserve">[RN10] - O pagamento deve ter </w:t>
-      </w:r>
-      <w:proofErr w:type="gramStart"/>
-      <w:r>
-        <w:t>3</w:t>
-      </w:r>
-      <w:proofErr w:type="gramEnd"/>
-      <w:r>
-        <w:t xml:space="preserve"> estados: mês a fechar, pendente, efetuado.</w:t>
+        <w:t>[RN10] - O pagamento deve ter 3 estados: mês a fechar, pendente, efetuado.</w:t>
       </w:r>
       <w:r>
         <w:br/>
       </w:r>
       <w:r>
         <w:br/>
-        <w:t xml:space="preserve">[RN11] - As informações de aula que o aluno visualiza são: data, horário de </w:t>
-      </w:r>
-      <w:proofErr w:type="spellStart"/>
-      <w:r>
-        <w:t>ínicio</w:t>
-      </w:r>
-      <w:proofErr w:type="spellEnd"/>
-      <w:r>
-        <w:t>, duração, professor que ministrou e conteúdo ministrado.</w:t>
-      </w:r>
-    </w:p>
-    <w:p>
-      <w:pPr>
-        <w:pStyle w:val="SemEspaamento"/>
+        <w:t>[RN11] - As informações de aula que o aluno visualiza são: data, horário de ínicio, duração, professor que ministrou e conteúdo ministrado.</w:t>
+      </w:r>
+    </w:p>
+    <w:p>
+      <w:pPr>
+        <w:pStyle w:val="NoSpacing"/>
         <w:spacing w:line="360" w:lineRule="auto"/>
         <w:ind w:left="708"/>
         <w:jc w:val="both"/>
@@ -791,23 +686,14 @@
       </w:r>
       <w:r>
         <w:br/>
-      </w:r>
-      <w:proofErr w:type="gramStart"/>
-      <w:r>
-        <w:t>[</w:t>
-      </w:r>
-      <w:proofErr w:type="gramEnd"/>
-      <w:r>
-        <w:t xml:space="preserve">RN13] - As formas de alertas são: </w:t>
-      </w:r>
-      <w:proofErr w:type="spellStart"/>
+        <w:t xml:space="preserve">[RN13] - As formas de alertas são: </w:t>
+      </w:r>
       <w:r>
         <w:rPr>
           <w:i/>
         </w:rPr>
         <w:t>email</w:t>
       </w:r>
-      <w:proofErr w:type="spellEnd"/>
       <w:r>
         <w:t xml:space="preserve"> e </w:t>
       </w:r>
@@ -830,7 +716,7 @@
     </w:p>
     <w:p>
       <w:pPr>
-        <w:pStyle w:val="SemEspaamento"/>
+        <w:pStyle w:val="NoSpacing"/>
         <w:spacing w:line="360" w:lineRule="auto"/>
         <w:ind w:left="708"/>
         <w:jc w:val="both"/>
@@ -875,7 +761,7 @@
     <w:p/>
     <w:p>
       <w:pPr>
-        <w:pStyle w:val="Ttulo1"/>
+        <w:pStyle w:val="Heading1"/>
         <w:numPr>
           <w:ilvl w:val="0"/>
           <w:numId w:val="1"/>
@@ -901,7 +787,7 @@
     </w:p>
     <w:p>
       <w:pPr>
-        <w:pStyle w:val="Ttulo2"/>
+        <w:pStyle w:val="Heading2"/>
       </w:pPr>
       <w:r>
         <w:t xml:space="preserve"> Módulo de Cadastro</w:t>
@@ -913,15 +799,7 @@
         <w:ind w:left="360"/>
       </w:pPr>
       <w:r>
-        <w:t xml:space="preserve">Requisitos Funcionais incluídos neste módulo: RF </w:t>
-      </w:r>
-      <w:proofErr w:type="gramStart"/>
-      <w:r>
-        <w:t>1</w:t>
-      </w:r>
-      <w:proofErr w:type="gramEnd"/>
-      <w:r>
-        <w:t>, RF 8, RF 16.</w:t>
+        <w:t>Requisitos Funcionais incluídos neste módulo: RF 1, RF 8, RF 16.</w:t>
       </w:r>
     </w:p>
     <w:p>
@@ -931,18 +809,10 @@
           <w:lang w:eastAsia="pt-BR"/>
         </w:rPr>
         <w:drawing>
-          <wp:anchor distT="0" distB="0" distL="114300" distR="114300" simplePos="0" relativeHeight="251658240" behindDoc="0" locked="0" layoutInCell="1" allowOverlap="1" wp14:anchorId="3E1C811B" wp14:editId="6691B5FC">
-            <wp:simplePos x="0" y="0"/>
-            <wp:positionH relativeFrom="column">
-              <wp:posOffset>81915</wp:posOffset>
-            </wp:positionH>
-            <wp:positionV relativeFrom="paragraph">
-              <wp:posOffset>125095</wp:posOffset>
-            </wp:positionV>
-            <wp:extent cx="5400040" cy="4759325"/>
-            <wp:effectExtent l="0" t="0" r="0" b="3175"/>
-            <wp:wrapNone/>
-            <wp:docPr id="1" name="Imagem 1"/>
+          <wp:inline distT="0" distB="0" distL="0" distR="0">
+            <wp:extent cx="5400040" cy="4408196"/>
+            <wp:effectExtent l="0" t="0" r="0" b="0"/>
+            <wp:docPr id="5" name="Picture 5" descr="C:\Users\Wagner\Dropbox\GPP\Sprint 3\Requisitos\UseCase1 - Cadastro.jpg"/>
             <wp:cNvGraphicFramePr>
               <a:graphicFrameLocks xmlns:a="http://schemas.openxmlformats.org/drawingml/2006/main" noChangeAspect="1"/>
             </wp:cNvGraphicFramePr>
@@ -950,8 +820,10 @@
               <a:graphicData uri="http://schemas.openxmlformats.org/drawingml/2006/picture">
                 <pic:pic xmlns:pic="http://schemas.openxmlformats.org/drawingml/2006/picture">
                   <pic:nvPicPr>
-                    <pic:cNvPr id="0" name="UseCase1 - Cadastro.jpg"/>
-                    <pic:cNvPicPr/>
+                    <pic:cNvPr id="0" name="Picture 1" descr="C:\Users\Wagner\Dropbox\GPP\Sprint 3\Requisitos\UseCase1 - Cadastro.jpg"/>
+                    <pic:cNvPicPr>
+                      <a:picLocks noChangeAspect="1" noChangeArrowheads="1"/>
+                    </pic:cNvPicPr>
                   </pic:nvPicPr>
                   <pic:blipFill>
                     <a:blip r:embed="rId11">
@@ -961,113 +833,103 @@
                         </a:ext>
                       </a:extLst>
                     </a:blip>
+                    <a:srcRect/>
                     <a:stretch>
                       <a:fillRect/>
                     </a:stretch>
                   </pic:blipFill>
-                  <pic:spPr>
+                  <pic:spPr bwMode="auto">
                     <a:xfrm>
                       <a:off x="0" y="0"/>
-                      <a:ext cx="5400040" cy="4759325"/>
+                      <a:ext cx="5400040" cy="4408196"/>
                     </a:xfrm>
                     <a:prstGeom prst="rect">
                       <a:avLst/>
                     </a:prstGeom>
+                    <a:noFill/>
+                    <a:ln>
+                      <a:noFill/>
+                    </a:ln>
                   </pic:spPr>
                 </pic:pic>
               </a:graphicData>
             </a:graphic>
-            <wp14:sizeRelH relativeFrom="page">
-              <wp14:pctWidth>0</wp14:pctWidth>
-            </wp14:sizeRelH>
-            <wp14:sizeRelV relativeFrom="page">
-              <wp14:pctHeight>0</wp14:pctHeight>
-            </wp14:sizeRelV>
-          </wp:anchor>
+          </wp:inline>
         </w:drawing>
-      </w:r>
-    </w:p>
-    <w:p/>
-    <w:p/>
-    <w:p/>
-    <w:p/>
-    <w:p/>
-    <w:p/>
-    <w:p/>
-    <w:p/>
-    <w:p/>
-    <w:p/>
-    <w:p/>
-    <w:p/>
-    <w:p/>
-    <w:p/>
-    <w:p/>
-    <w:p/>
-    <w:p/>
-    <w:p/>
-    <w:p/>
-    <w:p/>
-    <w:p/>
-    <w:p/>
-    <w:p/>
-    <w:p/>
-    <w:p/>
-    <w:p/>
-    <w:p/>
-    <w:p/>
-    <w:p/>
-    <w:p/>
-    <w:p/>
-    <w:p/>
-    <w:p/>
-    <w:p/>
-    <w:p/>
-    <w:p/>
-    <w:p/>
-    <w:p/>
-    <w:p/>
-    <w:p/>
-    <w:p/>
-    <w:p/>
-    <w:p/>
-    <w:p/>
-    <w:p/>
-    <w:p/>
-    <w:p/>
-    <w:p/>
-    <w:p/>
-    <w:p/>
-    <w:p/>
-    <w:p/>
-    <w:p/>
-    <w:p/>
-    <w:p>
-      <w:pPr>
-        <w:pStyle w:val="Ttulo2"/>
-      </w:pPr>
-      <w:r>
-        <w:lastRenderedPageBreak/>
-        <w:t xml:space="preserve">Módulo de Acompanhamento </w:t>
-      </w:r>
-    </w:p>
-    <w:p/>
-    <w:p>
-      <w:r>
-        <w:t>Requisitos Funcionais Incluídos no módulo:</w:t>
-      </w:r>
-      <w:proofErr w:type="gramStart"/>
-      <w:r>
-        <w:t xml:space="preserve"> </w:t>
-      </w:r>
-      <w:r>
-        <w:t xml:space="preserve"> </w:t>
-      </w:r>
-      <w:proofErr w:type="gramEnd"/>
-      <w:r>
-        <w:t>RF 4, RF 6, RF 9, RF 7, RF 17, RF 16, RF 18, RF 19.</w:t>
       </w:r>
       <w:bookmarkStart w:id="0" w:name="_GoBack"/>
       <w:bookmarkEnd w:id="0"/>
+    </w:p>
+    <w:p/>
+    <w:p/>
+    <w:p/>
+    <w:p/>
+    <w:p/>
+    <w:p/>
+    <w:p/>
+    <w:p/>
+    <w:p/>
+    <w:p/>
+    <w:p/>
+    <w:p/>
+    <w:p/>
+    <w:p/>
+    <w:p/>
+    <w:p/>
+    <w:p/>
+    <w:p/>
+    <w:p/>
+    <w:p/>
+    <w:p/>
+    <w:p/>
+    <w:p/>
+    <w:p/>
+    <w:p/>
+    <w:p/>
+    <w:p/>
+    <w:p/>
+    <w:p/>
+    <w:p/>
+    <w:p/>
+    <w:p/>
+    <w:p/>
+    <w:p/>
+    <w:p/>
+    <w:p/>
+    <w:p/>
+    <w:p/>
+    <w:p/>
+    <w:p/>
+    <w:p/>
+    <w:p/>
+    <w:p/>
+    <w:p/>
+    <w:p/>
+    <w:p/>
+    <w:p/>
+    <w:p/>
+    <w:p/>
+    <w:p/>
+    <w:p/>
+    <w:p/>
+    <w:p/>
+    <w:p/>
+    <w:p>
+      <w:pPr>
+        <w:pStyle w:val="Heading2"/>
+      </w:pPr>
+      <w:r>
+        <w:t xml:space="preserve">Módulo de Acompanhamento </w:t>
+      </w:r>
+    </w:p>
+    <w:p/>
+    <w:p>
+      <w:r>
+        <w:t xml:space="preserve">Requisitos Funcionais Incluídos no módulo: </w:t>
+      </w:r>
+      <w:r>
+        <w:t xml:space="preserve"> RF 4, RF 6, RF 9, RF 7, RF 17, RF 16, RF 18, RF 19.</w:t>
+      </w:r>
     </w:p>
     <w:p>
       <w:r>
@@ -1075,6 +937,7 @@
           <w:noProof/>
           <w:lang w:eastAsia="pt-BR"/>
         </w:rPr>
+        <w:lastRenderedPageBreak/>
         <w:drawing>
           <wp:inline distT="0" distB="0" distL="0" distR="0">
             <wp:extent cx="5400040" cy="4850765"/>
@@ -1142,10 +1005,9 @@
     <w:p/>
     <w:p>
       <w:pPr>
-        <w:pStyle w:val="Ttulo2"/>
-      </w:pPr>
-      <w:r>
-        <w:lastRenderedPageBreak/>
+        <w:pStyle w:val="Heading2"/>
+      </w:pPr>
+      <w:r>
         <w:t>Módulo de Cadastro</w:t>
       </w:r>
     </w:p>
@@ -1169,6 +1031,7 @@
           <w:noProof/>
           <w:lang w:eastAsia="pt-BR"/>
         </w:rPr>
+        <w:lastRenderedPageBreak/>
         <w:drawing>
           <wp:inline distT="0" distB="0" distL="0" distR="0">
             <wp:extent cx="5400040" cy="5334635"/>
@@ -1268,7 +1131,7 @@
         </w:tcPr>
         <w:p>
           <w:pPr>
-            <w:pStyle w:val="Rodap"/>
+            <w:pStyle w:val="Footer"/>
             <w:spacing w:before="120" w:after="120"/>
             <w:rPr>
               <w:color w:val="244061" w:themeColor="accent1" w:themeShade="80"/>
@@ -1283,7 +1146,7 @@
         </w:tcPr>
         <w:p>
           <w:pPr>
-            <w:pStyle w:val="Rodap"/>
+            <w:pStyle w:val="Footer"/>
             <w:spacing w:before="120" w:after="120"/>
             <w:jc w:val="right"/>
             <w:rPr>
@@ -1296,7 +1159,7 @@
   </w:tbl>
   <w:p>
     <w:pPr>
-      <w:pStyle w:val="Rodap"/>
+      <w:pStyle w:val="Footer"/>
     </w:pPr>
   </w:p>
 </w:ftr>
@@ -1325,7 +1188,7 @@
 <w:hdr xmlns:wpc="http://schemas.microsoft.com/office/word/2010/wordprocessingCanvas" xmlns:mc="http://schemas.openxmlformats.org/markup-compatibility/2006" xmlns:o="urn:schemas-microsoft-com:office:office" xmlns:r="http://schemas.openxmlformats.org/officeDocument/2006/relationships" xmlns:m="http://schemas.openxmlformats.org/officeDocument/2006/math" xmlns:v="urn:schemas-microsoft-com:vml" xmlns:wp14="http://schemas.microsoft.com/office/word/2010/wordprocessingDrawing" xmlns:wp="http://schemas.openxmlformats.org/drawingml/2006/wordprocessingDrawing" xmlns:w10="urn:schemas-microsoft-com:office:word" xmlns:w="http://schemas.openxmlformats.org/wordprocessingml/2006/main" xmlns:w14="http://schemas.microsoft.com/office/word/2010/wordml" xmlns:wpg="http://schemas.microsoft.com/office/word/2010/wordprocessingGroup" xmlns:wpi="http://schemas.microsoft.com/office/word/2010/wordprocessingInk" xmlns:wne="http://schemas.microsoft.com/office/word/2006/wordml" xmlns:wps="http://schemas.microsoft.com/office/word/2010/wordprocessingShape" mc:Ignorable="w14 wp14">
   <w:p>
     <w:pPr>
-      <w:pStyle w:val="Cabealho"/>
+      <w:pStyle w:val="Header"/>
     </w:pPr>
     <w:r>
       <w:rPr>
@@ -1477,12 +1340,12 @@
   </w:p>
   <w:p>
     <w:pPr>
-      <w:pStyle w:val="Cabealho"/>
+      <w:pStyle w:val="Header"/>
     </w:pPr>
   </w:p>
   <w:p>
     <w:pPr>
-      <w:pStyle w:val="Cabealho"/>
+      <w:pStyle w:val="Header"/>
     </w:pPr>
   </w:p>
 </w:hdr>
@@ -1509,7 +1372,7 @@
     <w:lvl w:ilvl="1">
       <w:start w:val="1"/>
       <w:numFmt w:val="decimal"/>
-      <w:pStyle w:val="Ttulo2"/>
+      <w:pStyle w:val="Heading2"/>
       <w:isLgl/>
       <w:lvlText w:val="%1.%2."/>
       <w:lvlJc w:val="left"/>
@@ -1788,11 +1651,11 @@
       <w:sz w:val="20"/>
     </w:rPr>
   </w:style>
-  <w:style w:type="paragraph" w:styleId="Ttulo1">
+  <w:style w:type="paragraph" w:styleId="Heading1">
     <w:name w:val="heading 1"/>
     <w:basedOn w:val="Normal"/>
     <w:next w:val="Normal"/>
-    <w:link w:val="Ttulo1Char"/>
+    <w:link w:val="Heading1Char"/>
     <w:uiPriority w:val="9"/>
     <w:qFormat/>
     <w:rsid w:val="00A26DC5"/>
@@ -1812,11 +1675,11 @@
       <w:u w:val="single"/>
     </w:rPr>
   </w:style>
-  <w:style w:type="paragraph" w:styleId="Ttulo2">
+  <w:style w:type="paragraph" w:styleId="Heading2">
     <w:name w:val="heading 2"/>
     <w:basedOn w:val="Normal"/>
     <w:next w:val="Normal"/>
-    <w:link w:val="Ttulo2Char"/>
+    <w:link w:val="Heading2Char"/>
     <w:autoRedefine/>
     <w:uiPriority w:val="9"/>
     <w:unhideWhenUsed/>
@@ -1842,11 +1705,11 @@
       <w:sz w:val="22"/>
     </w:rPr>
   </w:style>
-  <w:style w:type="paragraph" w:styleId="Ttulo3">
+  <w:style w:type="paragraph" w:styleId="Heading3">
     <w:name w:val="heading 3"/>
     <w:basedOn w:val="Normal"/>
     <w:next w:val="Normal"/>
-    <w:link w:val="Ttulo3Char"/>
+    <w:link w:val="Heading3Char"/>
     <w:uiPriority w:val="9"/>
     <w:unhideWhenUsed/>
     <w:qFormat/>
@@ -1865,11 +1728,11 @@
       <w:sz w:val="28"/>
     </w:rPr>
   </w:style>
-  <w:style w:type="paragraph" w:styleId="Ttulo4">
+  <w:style w:type="paragraph" w:styleId="Heading4">
     <w:name w:val="heading 4"/>
     <w:basedOn w:val="Normal"/>
     <w:next w:val="Normal"/>
-    <w:link w:val="Ttulo4Char"/>
+    <w:link w:val="Heading4Char"/>
     <w:uiPriority w:val="9"/>
     <w:semiHidden/>
     <w:unhideWhenUsed/>
@@ -1890,13 +1753,13 @@
       <w:color w:val="4F81BD" w:themeColor="accent1"/>
     </w:rPr>
   </w:style>
-  <w:style w:type="character" w:default="1" w:styleId="Fontepargpadro">
+  <w:style w:type="character" w:default="1" w:styleId="DefaultParagraphFont">
     <w:name w:val="Default Paragraph Font"/>
     <w:uiPriority w:val="1"/>
     <w:semiHidden/>
     <w:unhideWhenUsed/>
   </w:style>
-  <w:style w:type="table" w:default="1" w:styleId="Tabelanormal">
+  <w:style w:type="table" w:default="1" w:styleId="TableNormal">
     <w:name w:val="Normal Table"/>
     <w:uiPriority w:val="99"/>
     <w:semiHidden/>
@@ -1911,16 +1774,16 @@
       </w:tblCellMar>
     </w:tblPr>
   </w:style>
-  <w:style w:type="numbering" w:default="1" w:styleId="Semlista">
+  <w:style w:type="numbering" w:default="1" w:styleId="NoList">
     <w:name w:val="No List"/>
     <w:uiPriority w:val="99"/>
     <w:semiHidden/>
     <w:unhideWhenUsed/>
   </w:style>
-  <w:style w:type="paragraph" w:styleId="Cabealho">
+  <w:style w:type="paragraph" w:styleId="Header">
     <w:name w:val="header"/>
     <w:basedOn w:val="Normal"/>
-    <w:link w:val="CabealhoChar"/>
+    <w:link w:val="HeaderChar"/>
     <w:unhideWhenUsed/>
     <w:rsid w:val="005E1593"/>
     <w:pPr>
@@ -1930,16 +1793,16 @@
       </w:tabs>
     </w:pPr>
   </w:style>
-  <w:style w:type="character" w:customStyle="1" w:styleId="CabealhoChar">
-    <w:name w:val="Cabeçalho Char"/>
-    <w:basedOn w:val="Fontepargpadro"/>
-    <w:link w:val="Cabealho"/>
+  <w:style w:type="character" w:customStyle="1" w:styleId="HeaderChar">
+    <w:name w:val="Header Char"/>
+    <w:basedOn w:val="DefaultParagraphFont"/>
+    <w:link w:val="Header"/>
     <w:rsid w:val="005E1593"/>
   </w:style>
-  <w:style w:type="paragraph" w:styleId="Rodap">
+  <w:style w:type="paragraph" w:styleId="Footer">
     <w:name w:val="footer"/>
     <w:basedOn w:val="Normal"/>
-    <w:link w:val="RodapChar"/>
+    <w:link w:val="FooterChar"/>
     <w:unhideWhenUsed/>
     <w:rsid w:val="005E1593"/>
     <w:pPr>
@@ -1949,16 +1812,16 @@
       </w:tabs>
     </w:pPr>
   </w:style>
-  <w:style w:type="character" w:customStyle="1" w:styleId="RodapChar">
-    <w:name w:val="Rodapé Char"/>
-    <w:basedOn w:val="Fontepargpadro"/>
-    <w:link w:val="Rodap"/>
+  <w:style w:type="character" w:customStyle="1" w:styleId="FooterChar">
+    <w:name w:val="Footer Char"/>
+    <w:basedOn w:val="DefaultParagraphFont"/>
+    <w:link w:val="Footer"/>
     <w:uiPriority w:val="99"/>
     <w:rsid w:val="005E1593"/>
   </w:style>
   <w:style w:type="paragraph" w:customStyle="1" w:styleId="Descrio">
     <w:name w:val="Descrição"/>
-    <w:basedOn w:val="Cabealho"/>
+    <w:basedOn w:val="Header"/>
     <w:rsid w:val="005E1593"/>
     <w:pPr>
       <w:tabs>
@@ -1975,9 +1838,9 @@
       <w:lang w:val="en-US" w:eastAsia="pt-BR"/>
     </w:rPr>
   </w:style>
-  <w:style w:type="table" w:styleId="Tabelacomgrade">
+  <w:style w:type="table" w:styleId="TableGrid">
     <w:name w:val="Table Grid"/>
-    <w:basedOn w:val="Tabelanormal"/>
+    <w:basedOn w:val="TableNormal"/>
     <w:rsid w:val="005E1593"/>
     <w:pPr>
       <w:spacing w:after="240" w:line="240" w:lineRule="auto"/>
@@ -2007,10 +1870,10 @@
       </w:tblCellMar>
     </w:tblPr>
   </w:style>
-  <w:style w:type="paragraph" w:styleId="Textodebalo">
+  <w:style w:type="paragraph" w:styleId="BalloonText">
     <w:name w:val="Balloon Text"/>
     <w:basedOn w:val="Normal"/>
-    <w:link w:val="TextodebaloChar"/>
+    <w:link w:val="BalloonTextChar"/>
     <w:uiPriority w:val="99"/>
     <w:semiHidden/>
     <w:unhideWhenUsed/>
@@ -2021,10 +1884,10 @@
       <w:szCs w:val="16"/>
     </w:rPr>
   </w:style>
-  <w:style w:type="character" w:customStyle="1" w:styleId="TextodebaloChar">
-    <w:name w:val="Texto de balão Char"/>
-    <w:basedOn w:val="Fontepargpadro"/>
-    <w:link w:val="Textodebalo"/>
+  <w:style w:type="character" w:customStyle="1" w:styleId="BalloonTextChar">
+    <w:name w:val="Balloon Text Char"/>
+    <w:basedOn w:val="DefaultParagraphFont"/>
+    <w:link w:val="BalloonText"/>
     <w:uiPriority w:val="99"/>
     <w:semiHidden/>
     <w:rsid w:val="005E1593"/>
@@ -2034,10 +1897,10 @@
       <w:szCs w:val="16"/>
     </w:rPr>
   </w:style>
-  <w:style w:type="character" w:customStyle="1" w:styleId="Ttulo1Char">
-    <w:name w:val="Título 1 Char"/>
-    <w:basedOn w:val="Fontepargpadro"/>
-    <w:link w:val="Ttulo1"/>
+  <w:style w:type="character" w:customStyle="1" w:styleId="Heading1Char">
+    <w:name w:val="Heading 1 Char"/>
+    <w:basedOn w:val="DefaultParagraphFont"/>
+    <w:link w:val="Heading1"/>
     <w:uiPriority w:val="9"/>
     <w:rsid w:val="00A26DC5"/>
     <w:rPr>
@@ -2060,10 +1923,10 @@
       <w:lang w:eastAsia="pt-BR"/>
     </w:rPr>
   </w:style>
-  <w:style w:type="character" w:customStyle="1" w:styleId="Ttulo3Char">
-    <w:name w:val="Título 3 Char"/>
-    <w:basedOn w:val="Fontepargpadro"/>
-    <w:link w:val="Ttulo3"/>
+  <w:style w:type="character" w:customStyle="1" w:styleId="Heading3Char">
+    <w:name w:val="Heading 3 Char"/>
+    <w:basedOn w:val="DefaultParagraphFont"/>
+    <w:link w:val="Heading3"/>
     <w:uiPriority w:val="9"/>
     <w:rsid w:val="004B60F1"/>
     <w:rPr>
@@ -2074,10 +1937,10 @@
       <w:sz w:val="28"/>
     </w:rPr>
   </w:style>
-  <w:style w:type="character" w:customStyle="1" w:styleId="Ttulo2Char">
-    <w:name w:val="Título 2 Char"/>
-    <w:basedOn w:val="Fontepargpadro"/>
-    <w:link w:val="Ttulo2"/>
+  <w:style w:type="character" w:customStyle="1" w:styleId="Heading2Char">
+    <w:name w:val="Heading 2 Char"/>
+    <w:basedOn w:val="DefaultParagraphFont"/>
+    <w:link w:val="Heading2"/>
     <w:uiPriority w:val="9"/>
     <w:rsid w:val="00751744"/>
     <w:rPr>
@@ -2086,11 +1949,11 @@
       <w:bCs/>
     </w:rPr>
   </w:style>
-  <w:style w:type="paragraph" w:styleId="Ttulo">
+  <w:style w:type="paragraph" w:styleId="Title">
     <w:name w:val="Title"/>
     <w:basedOn w:val="Normal"/>
     <w:next w:val="Normal"/>
-    <w:link w:val="TtuloChar"/>
+    <w:link w:val="TitleChar"/>
     <w:qFormat/>
     <w:rsid w:val="00A26DC5"/>
     <w:pPr>
@@ -2104,10 +1967,10 @@
       <w:lang w:val="en-US"/>
     </w:rPr>
   </w:style>
-  <w:style w:type="character" w:customStyle="1" w:styleId="TtuloChar">
-    <w:name w:val="Título Char"/>
-    <w:basedOn w:val="Fontepargpadro"/>
-    <w:link w:val="Ttulo"/>
+  <w:style w:type="character" w:customStyle="1" w:styleId="TitleChar">
+    <w:name w:val="Title Char"/>
+    <w:basedOn w:val="DefaultParagraphFont"/>
+    <w:link w:val="Title"/>
     <w:rsid w:val="00A26DC5"/>
     <w:rPr>
       <w:rFonts w:ascii="Arial" w:eastAsia="Times New Roman" w:hAnsi="Arial" w:cs="Times New Roman"/>
@@ -2117,7 +1980,7 @@
       <w:lang w:val="en-US"/>
     </w:rPr>
   </w:style>
-  <w:style w:type="paragraph" w:styleId="Sumrio1">
+  <w:style w:type="paragraph" w:styleId="TOC1">
     <w:name w:val="toc 1"/>
     <w:basedOn w:val="Normal"/>
     <w:next w:val="Normal"/>
@@ -2137,7 +2000,7 @@
       <w:lang w:val="en-US"/>
     </w:rPr>
   </w:style>
-  <w:style w:type="paragraph" w:styleId="Sumrio2">
+  <w:style w:type="paragraph" w:styleId="TOC2">
     <w:name w:val="toc 2"/>
     <w:basedOn w:val="Normal"/>
     <w:next w:val="Normal"/>
@@ -2157,7 +2020,7 @@
   </w:style>
   <w:style w:type="character" w:styleId="Hyperlink">
     <w:name w:val="Hyperlink"/>
-    <w:basedOn w:val="Fontepargpadro"/>
+    <w:basedOn w:val="DefaultParagraphFont"/>
     <w:uiPriority w:val="99"/>
     <w:rsid w:val="00A26DC5"/>
     <w:rPr>
@@ -2165,10 +2028,10 @@
       <w:u w:val="single"/>
     </w:rPr>
   </w:style>
-  <w:style w:type="character" w:customStyle="1" w:styleId="Ttulo4Char">
-    <w:name w:val="Título 4 Char"/>
-    <w:basedOn w:val="Fontepargpadro"/>
-    <w:link w:val="Ttulo4"/>
+  <w:style w:type="character" w:customStyle="1" w:styleId="Heading4Char">
+    <w:name w:val="Heading 4 Char"/>
+    <w:basedOn w:val="DefaultParagraphFont"/>
+    <w:link w:val="Heading4"/>
     <w:uiPriority w:val="9"/>
     <w:semiHidden/>
     <w:rsid w:val="00D477B4"/>
@@ -2182,7 +2045,7 @@
       <w:sz w:val="20"/>
     </w:rPr>
   </w:style>
-  <w:style w:type="paragraph" w:styleId="PargrafodaLista">
+  <w:style w:type="paragraph" w:styleId="ListParagraph">
     <w:name w:val="List Paragraph"/>
     <w:basedOn w:val="Normal"/>
     <w:uiPriority w:val="34"/>
@@ -2193,7 +2056,7 @@
       <w:contextualSpacing/>
     </w:pPr>
   </w:style>
-  <w:style w:type="paragraph" w:styleId="Legenda">
+  <w:style w:type="paragraph" w:styleId="Caption">
     <w:name w:val="caption"/>
     <w:basedOn w:val="Normal"/>
     <w:next w:val="Normal"/>
@@ -2229,7 +2092,7 @@
       <w:lang w:eastAsia="pt-BR"/>
     </w:rPr>
   </w:style>
-  <w:style w:type="paragraph" w:styleId="SemEspaamento">
+  <w:style w:type="paragraph" w:styleId="NoSpacing">
     <w:name w:val="No Spacing"/>
     <w:uiPriority w:val="1"/>
     <w:qFormat/>
@@ -2415,11 +2278,11 @@
       <w:sz w:val="20"/>
     </w:rPr>
   </w:style>
-  <w:style w:type="paragraph" w:styleId="Ttulo1">
+  <w:style w:type="paragraph" w:styleId="Heading1">
     <w:name w:val="heading 1"/>
     <w:basedOn w:val="Normal"/>
     <w:next w:val="Normal"/>
-    <w:link w:val="Ttulo1Char"/>
+    <w:link w:val="Heading1Char"/>
     <w:uiPriority w:val="9"/>
     <w:qFormat/>
     <w:rsid w:val="00A26DC5"/>
@@ -2439,11 +2302,11 @@
       <w:u w:val="single"/>
     </w:rPr>
   </w:style>
-  <w:style w:type="paragraph" w:styleId="Ttulo2">
+  <w:style w:type="paragraph" w:styleId="Heading2">
     <w:name w:val="heading 2"/>
     <w:basedOn w:val="Normal"/>
     <w:next w:val="Normal"/>
-    <w:link w:val="Ttulo2Char"/>
+    <w:link w:val="Heading2Char"/>
     <w:autoRedefine/>
     <w:uiPriority w:val="9"/>
     <w:unhideWhenUsed/>
@@ -2469,11 +2332,11 @@
       <w:sz w:val="22"/>
     </w:rPr>
   </w:style>
-  <w:style w:type="paragraph" w:styleId="Ttulo3">
+  <w:style w:type="paragraph" w:styleId="Heading3">
     <w:name w:val="heading 3"/>
     <w:basedOn w:val="Normal"/>
     <w:next w:val="Normal"/>
-    <w:link w:val="Ttulo3Char"/>
+    <w:link w:val="Heading3Char"/>
     <w:uiPriority w:val="9"/>
     <w:unhideWhenUsed/>
     <w:qFormat/>
@@ -2492,11 +2355,11 @@
       <w:sz w:val="28"/>
     </w:rPr>
   </w:style>
-  <w:style w:type="paragraph" w:styleId="Ttulo4">
+  <w:style w:type="paragraph" w:styleId="Heading4">
     <w:name w:val="heading 4"/>
     <w:basedOn w:val="Normal"/>
     <w:next w:val="Normal"/>
-    <w:link w:val="Ttulo4Char"/>
+    <w:link w:val="Heading4Char"/>
     <w:uiPriority w:val="9"/>
     <w:semiHidden/>
     <w:unhideWhenUsed/>
@@ -2517,13 +2380,13 @@
       <w:color w:val="4F81BD" w:themeColor="accent1"/>
     </w:rPr>
   </w:style>
-  <w:style w:type="character" w:default="1" w:styleId="Fontepargpadro">
+  <w:style w:type="character" w:default="1" w:styleId="DefaultParagraphFont">
     <w:name w:val="Default Paragraph Font"/>
     <w:uiPriority w:val="1"/>
     <w:semiHidden/>
     <w:unhideWhenUsed/>
   </w:style>
-  <w:style w:type="table" w:default="1" w:styleId="Tabelanormal">
+  <w:style w:type="table" w:default="1" w:styleId="TableNormal">
     <w:name w:val="Normal Table"/>
     <w:uiPriority w:val="99"/>
     <w:semiHidden/>
@@ -2538,16 +2401,16 @@
       </w:tblCellMar>
     </w:tblPr>
   </w:style>
-  <w:style w:type="numbering" w:default="1" w:styleId="Semlista">
+  <w:style w:type="numbering" w:default="1" w:styleId="NoList">
     <w:name w:val="No List"/>
     <w:uiPriority w:val="99"/>
     <w:semiHidden/>
     <w:unhideWhenUsed/>
   </w:style>
-  <w:style w:type="paragraph" w:styleId="Cabealho">
+  <w:style w:type="paragraph" w:styleId="Header">
     <w:name w:val="header"/>
     <w:basedOn w:val="Normal"/>
-    <w:link w:val="CabealhoChar"/>
+    <w:link w:val="HeaderChar"/>
     <w:unhideWhenUsed/>
     <w:rsid w:val="005E1593"/>
     <w:pPr>
@@ -2557,16 +2420,16 @@
       </w:tabs>
     </w:pPr>
   </w:style>
-  <w:style w:type="character" w:customStyle="1" w:styleId="CabealhoChar">
-    <w:name w:val="Cabeçalho Char"/>
-    <w:basedOn w:val="Fontepargpadro"/>
-    <w:link w:val="Cabealho"/>
+  <w:style w:type="character" w:customStyle="1" w:styleId="HeaderChar">
+    <w:name w:val="Header Char"/>
+    <w:basedOn w:val="DefaultParagraphFont"/>
+    <w:link w:val="Header"/>
     <w:rsid w:val="005E1593"/>
   </w:style>
-  <w:style w:type="paragraph" w:styleId="Rodap">
+  <w:style w:type="paragraph" w:styleId="Footer">
     <w:name w:val="footer"/>
     <w:basedOn w:val="Normal"/>
-    <w:link w:val="RodapChar"/>
+    <w:link w:val="FooterChar"/>
     <w:unhideWhenUsed/>
     <w:rsid w:val="005E1593"/>
     <w:pPr>
@@ -2576,16 +2439,16 @@
       </w:tabs>
     </w:pPr>
   </w:style>
-  <w:style w:type="character" w:customStyle="1" w:styleId="RodapChar">
-    <w:name w:val="Rodapé Char"/>
-    <w:basedOn w:val="Fontepargpadro"/>
-    <w:link w:val="Rodap"/>
+  <w:style w:type="character" w:customStyle="1" w:styleId="FooterChar">
+    <w:name w:val="Footer Char"/>
+    <w:basedOn w:val="DefaultParagraphFont"/>
+    <w:link w:val="Footer"/>
     <w:uiPriority w:val="99"/>
     <w:rsid w:val="005E1593"/>
   </w:style>
   <w:style w:type="paragraph" w:customStyle="1" w:styleId="Descrio">
     <w:name w:val="Descrição"/>
-    <w:basedOn w:val="Cabealho"/>
+    <w:basedOn w:val="Header"/>
     <w:rsid w:val="005E1593"/>
     <w:pPr>
       <w:tabs>
@@ -2602,9 +2465,9 @@
       <w:lang w:val="en-US" w:eastAsia="pt-BR"/>
     </w:rPr>
   </w:style>
-  <w:style w:type="table" w:styleId="Tabelacomgrade">
+  <w:style w:type="table" w:styleId="TableGrid">
     <w:name w:val="Table Grid"/>
-    <w:basedOn w:val="Tabelanormal"/>
+    <w:basedOn w:val="TableNormal"/>
     <w:rsid w:val="005E1593"/>
     <w:pPr>
       <w:spacing w:after="240" w:line="240" w:lineRule="auto"/>
@@ -2634,10 +2497,10 @@
       </w:tblCellMar>
     </w:tblPr>
   </w:style>
-  <w:style w:type="paragraph" w:styleId="Textodebalo">
+  <w:style w:type="paragraph" w:styleId="BalloonText">
     <w:name w:val="Balloon Text"/>
     <w:basedOn w:val="Normal"/>
-    <w:link w:val="TextodebaloChar"/>
+    <w:link w:val="BalloonTextChar"/>
     <w:uiPriority w:val="99"/>
     <w:semiHidden/>
     <w:unhideWhenUsed/>
@@ -2648,10 +2511,10 @@
       <w:szCs w:val="16"/>
     </w:rPr>
   </w:style>
-  <w:style w:type="character" w:customStyle="1" w:styleId="TextodebaloChar">
-    <w:name w:val="Texto de balão Char"/>
-    <w:basedOn w:val="Fontepargpadro"/>
-    <w:link w:val="Textodebalo"/>
+  <w:style w:type="character" w:customStyle="1" w:styleId="BalloonTextChar">
+    <w:name w:val="Balloon Text Char"/>
+    <w:basedOn w:val="DefaultParagraphFont"/>
+    <w:link w:val="BalloonText"/>
     <w:uiPriority w:val="99"/>
     <w:semiHidden/>
     <w:rsid w:val="005E1593"/>
@@ -2661,10 +2524,10 @@
       <w:szCs w:val="16"/>
     </w:rPr>
   </w:style>
-  <w:style w:type="character" w:customStyle="1" w:styleId="Ttulo1Char">
-    <w:name w:val="Título 1 Char"/>
-    <w:basedOn w:val="Fontepargpadro"/>
-    <w:link w:val="Ttulo1"/>
+  <w:style w:type="character" w:customStyle="1" w:styleId="Heading1Char">
+    <w:name w:val="Heading 1 Char"/>
+    <w:basedOn w:val="DefaultParagraphFont"/>
+    <w:link w:val="Heading1"/>
     <w:uiPriority w:val="9"/>
     <w:rsid w:val="00A26DC5"/>
     <w:rPr>
@@ -2687,10 +2550,10 @@
       <w:lang w:eastAsia="pt-BR"/>
     </w:rPr>
   </w:style>
-  <w:style w:type="character" w:customStyle="1" w:styleId="Ttulo3Char">
-    <w:name w:val="Título 3 Char"/>
-    <w:basedOn w:val="Fontepargpadro"/>
-    <w:link w:val="Ttulo3"/>
+  <w:style w:type="character" w:customStyle="1" w:styleId="Heading3Char">
+    <w:name w:val="Heading 3 Char"/>
+    <w:basedOn w:val="DefaultParagraphFont"/>
+    <w:link w:val="Heading3"/>
     <w:uiPriority w:val="9"/>
     <w:rsid w:val="004B60F1"/>
     <w:rPr>
@@ -2701,10 +2564,10 @@
       <w:sz w:val="28"/>
     </w:rPr>
   </w:style>
-  <w:style w:type="character" w:customStyle="1" w:styleId="Ttulo2Char">
-    <w:name w:val="Título 2 Char"/>
-    <w:basedOn w:val="Fontepargpadro"/>
-    <w:link w:val="Ttulo2"/>
+  <w:style w:type="character" w:customStyle="1" w:styleId="Heading2Char">
+    <w:name w:val="Heading 2 Char"/>
+    <w:basedOn w:val="DefaultParagraphFont"/>
+    <w:link w:val="Heading2"/>
     <w:uiPriority w:val="9"/>
     <w:rsid w:val="00751744"/>
     <w:rPr>
@@ -2713,11 +2576,11 @@
       <w:bCs/>
     </w:rPr>
   </w:style>
-  <w:style w:type="paragraph" w:styleId="Ttulo">
+  <w:style w:type="paragraph" w:styleId="Title">
     <w:name w:val="Title"/>
     <w:basedOn w:val="Normal"/>
     <w:next w:val="Normal"/>
-    <w:link w:val="TtuloChar"/>
+    <w:link w:val="TitleChar"/>
     <w:qFormat/>
     <w:rsid w:val="00A26DC5"/>
     <w:pPr>
@@ -2731,10 +2594,10 @@
       <w:lang w:val="en-US"/>
     </w:rPr>
   </w:style>
-  <w:style w:type="character" w:customStyle="1" w:styleId="TtuloChar">
-    <w:name w:val="Título Char"/>
-    <w:basedOn w:val="Fontepargpadro"/>
-    <w:link w:val="Ttulo"/>
+  <w:style w:type="character" w:customStyle="1" w:styleId="TitleChar">
+    <w:name w:val="Title Char"/>
+    <w:basedOn w:val="DefaultParagraphFont"/>
+    <w:link w:val="Title"/>
     <w:rsid w:val="00A26DC5"/>
     <w:rPr>
       <w:rFonts w:ascii="Arial" w:eastAsia="Times New Roman" w:hAnsi="Arial" w:cs="Times New Roman"/>
@@ -2744,7 +2607,7 @@
       <w:lang w:val="en-US"/>
     </w:rPr>
   </w:style>
-  <w:style w:type="paragraph" w:styleId="Sumrio1">
+  <w:style w:type="paragraph" w:styleId="TOC1">
     <w:name w:val="toc 1"/>
     <w:basedOn w:val="Normal"/>
     <w:next w:val="Normal"/>
@@ -2764,7 +2627,7 @@
       <w:lang w:val="en-US"/>
     </w:rPr>
   </w:style>
-  <w:style w:type="paragraph" w:styleId="Sumrio2">
+  <w:style w:type="paragraph" w:styleId="TOC2">
     <w:name w:val="toc 2"/>
     <w:basedOn w:val="Normal"/>
     <w:next w:val="Normal"/>
@@ -2784,7 +2647,7 @@
   </w:style>
   <w:style w:type="character" w:styleId="Hyperlink">
     <w:name w:val="Hyperlink"/>
-    <w:basedOn w:val="Fontepargpadro"/>
+    <w:basedOn w:val="DefaultParagraphFont"/>
     <w:uiPriority w:val="99"/>
     <w:rsid w:val="00A26DC5"/>
     <w:rPr>
@@ -2792,10 +2655,10 @@
       <w:u w:val="single"/>
     </w:rPr>
   </w:style>
-  <w:style w:type="character" w:customStyle="1" w:styleId="Ttulo4Char">
-    <w:name w:val="Título 4 Char"/>
-    <w:basedOn w:val="Fontepargpadro"/>
-    <w:link w:val="Ttulo4"/>
+  <w:style w:type="character" w:customStyle="1" w:styleId="Heading4Char">
+    <w:name w:val="Heading 4 Char"/>
+    <w:basedOn w:val="DefaultParagraphFont"/>
+    <w:link w:val="Heading4"/>
     <w:uiPriority w:val="9"/>
     <w:semiHidden/>
     <w:rsid w:val="00D477B4"/>
@@ -2809,7 +2672,7 @@
       <w:sz w:val="20"/>
     </w:rPr>
   </w:style>
-  <w:style w:type="paragraph" w:styleId="PargrafodaLista">
+  <w:style w:type="paragraph" w:styleId="ListParagraph">
     <w:name w:val="List Paragraph"/>
     <w:basedOn w:val="Normal"/>
     <w:uiPriority w:val="34"/>
@@ -2820,7 +2683,7 @@
       <w:contextualSpacing/>
     </w:pPr>
   </w:style>
-  <w:style w:type="paragraph" w:styleId="Legenda">
+  <w:style w:type="paragraph" w:styleId="Caption">
     <w:name w:val="caption"/>
     <w:basedOn w:val="Normal"/>
     <w:next w:val="Normal"/>
@@ -2856,7 +2719,7 @@
       <w:lang w:eastAsia="pt-BR"/>
     </w:rPr>
   </w:style>
-  <w:style w:type="paragraph" w:styleId="SemEspaamento">
+  <w:style w:type="paragraph" w:styleId="NoSpacing">
     <w:name w:val="No Spacing"/>
     <w:uiPriority w:val="1"/>
     <w:qFormat/>
@@ -3162,7 +3025,7 @@
 </file>
 
 <file path=customXml/itemProps1.xml><?xml version="1.0" encoding="utf-8"?>
-<ds:datastoreItem xmlns:ds="http://schemas.openxmlformats.org/officeDocument/2006/customXml" ds:itemID="{732BFF10-9A1D-47FD-A024-89D1B297547B}">
+<ds:datastoreItem xmlns:ds="http://schemas.openxmlformats.org/officeDocument/2006/customXml" ds:itemID="{9DDB8202-6C67-444C-BC2E-AD8D6C96079E}">
   <ds:schemaRefs>
     <ds:schemaRef ds:uri="http://schemas.openxmlformats.org/officeDocument/2006/bibliography"/>
   </ds:schemaRefs>

</xml_diff>